<commit_message>
УП practs 18-19 .docx fixed
</commit_message>
<xml_diff>
--- a/Course III/УП/Практики/Практика 19/Практическая работа №19.docx
+++ b/Course III/УП/Практики/Практика 19/Практическая работа №19.docx
@@ -178,14 +178,8 @@
         </w:rPr>
         <w:t>:</w:t>
       </w:r>
-      <w:r>
-        <w:rPr>
-          <w:rFonts w:ascii="Times New Roman" w:hAnsi="Times New Roman" w:cs="Times New Roman"/>
-          <w:sz w:val="32"/>
-          <w:lang w:val="en-US"/>
-        </w:rPr>
-        <w:t>:</w:t>
-      </w:r>
+      <w:bookmarkStart w:id="0" w:name="_GoBack"/>
+      <w:bookmarkEnd w:id="0"/>
       <w:r>
         <w:rPr>
           <w:rFonts w:ascii="Menlo" w:eastAsiaTheme="minorHAnsi" w:hAnsi="Menlo" w:cs="Menlo"/>
@@ -2097,8 +2091,6 @@
           <w:lang w:val="en-US"/>
         </w:rPr>
       </w:pPr>
-      <w:bookmarkStart w:id="0" w:name="_GoBack"/>
-      <w:bookmarkEnd w:id="0"/>
     </w:p>
     <w:p>
       <w:pPr>

</xml_diff>